<commit_message>
Updated and finshed demographics document
</commit_message>
<xml_diff>
--- a/Development plans/Demographics.docx
+++ b/Development plans/Demographics.docx
@@ -13,12 +13,45 @@
     <w:p>
       <w:pPr>
         <w:spacing w:after="0"/>
-      </w:pPr>
-      <w:r>
         <w:rPr>
           <w:b/>
         </w:rPr>
-        <w:t>Platform:</w:t>
+      </w:pPr>
+    </w:p>
+    <w:p>
+      <w:pPr>
+        <w:spacing w:after="0"/>
+        <w:rPr>
+          <w:b/>
+        </w:rPr>
+      </w:pPr>
+      <w:bookmarkStart w:id="0" w:name="_Hlk528847340"/>
+      <w:bookmarkEnd w:id="0"/>
+      <w:r>
+        <w:rPr>
+          <w:b/>
+        </w:rPr>
+        <w:t>Mid-Core Gamers</w:t>
+      </w:r>
+    </w:p>
+    <w:p>
+      <w:pPr>
+        <w:spacing w:after="0"/>
+      </w:pPr>
+      <w:r>
+        <w:t>As a team we have decided to develop our game for the mid core games, this is because “</w:t>
+      </w:r>
+      <w:r>
+        <w:rPr>
+          <w:i/>
+        </w:rPr>
+        <w:t>Mid-Core arranges their gaming around their daily schedule”</w:t>
+      </w:r>
+      <w:r>
+        <w:t xml:space="preserve"> (Mason 2013)</w:t>
+      </w:r>
+      <w:r>
+        <w:t>.  From within this market we would like to target young males between 13-24, the top three primary motivations for male games is;</w:t>
       </w:r>
     </w:p>
     <w:p>
@@ -26,12 +59,12 @@
         <w:pStyle w:val="ListParagraph"/>
         <w:numPr>
           <w:ilvl w:val="0"/>
-          <w:numId w:val="1"/>
+          <w:numId w:val="6"/>
         </w:numPr>
         <w:spacing w:after="0"/>
       </w:pPr>
       <w:r>
-        <w:t>Windows PC</w:t>
+        <w:t>Completion</w:t>
       </w:r>
     </w:p>
     <w:p>
@@ -39,12 +72,12 @@
         <w:pStyle w:val="ListParagraph"/>
         <w:numPr>
           <w:ilvl w:val="0"/>
-          <w:numId w:val="1"/>
+          <w:numId w:val="6"/>
         </w:numPr>
         <w:spacing w:after="0"/>
       </w:pPr>
       <w:r>
-        <w:t>Microsoft Xbox One</w:t>
+        <w:t>Destruction</w:t>
       </w:r>
     </w:p>
     <w:p>
@@ -52,135 +85,934 @@
         <w:pStyle w:val="ListParagraph"/>
         <w:numPr>
           <w:ilvl w:val="0"/>
-          <w:numId w:val="1"/>
+          <w:numId w:val="6"/>
         </w:numPr>
         <w:spacing w:after="0"/>
       </w:pPr>
       <w:r>
-        <w:t>Sony PlayStation 4</w:t>
-      </w:r>
-    </w:p>
-    <w:p>
-      <w:pPr>
-        <w:pStyle w:val="ListParagraph"/>
-        <w:numPr>
-          <w:ilvl w:val="0"/>
-          <w:numId w:val="1"/>
-        </w:numPr>
-        <w:spacing w:after="0"/>
-      </w:pPr>
-      <w:r>
-        <w:t>Nintendo Switch</w:t>
-      </w:r>
-    </w:p>
-    <w:p>
-      <w:pPr>
-        <w:spacing w:after="0"/>
-      </w:pPr>
-    </w:p>
-    <w:p>
-      <w:pPr>
-        <w:spacing w:after="0"/>
-      </w:pPr>
-      <w:r>
+        <w:t>Completion</w:t>
+      </w:r>
+    </w:p>
+    <w:p>
+      <w:pPr>
+        <w:spacing w:after="0"/>
+      </w:pPr>
+      <w:r>
+        <w:rPr>
+          <w:noProof/>
+        </w:rPr>
+        <w:drawing>
+          <wp:anchor distT="0" distB="0" distL="114300" distR="114300" simplePos="0" relativeHeight="251658240" behindDoc="1" locked="0" layoutInCell="1" allowOverlap="1" wp14:anchorId="293CEE82">
+            <wp:simplePos x="0" y="0"/>
+            <wp:positionH relativeFrom="margin">
+              <wp:align>right</wp:align>
+            </wp:positionH>
+            <wp:positionV relativeFrom="paragraph">
+              <wp:posOffset>47625</wp:posOffset>
+            </wp:positionV>
+            <wp:extent cx="5724525" cy="2943225"/>
+            <wp:effectExtent l="0" t="0" r="9525" b="9525"/>
+            <wp:wrapNone/>
+            <wp:docPr id="2" name="Picture 2"/>
+            <wp:cNvGraphicFramePr>
+              <a:graphicFrameLocks xmlns:a="http://schemas.openxmlformats.org/drawingml/2006/main" noChangeAspect="1"/>
+            </wp:cNvGraphicFramePr>
+            <a:graphic xmlns:a="http://schemas.openxmlformats.org/drawingml/2006/main">
+              <a:graphicData uri="http://schemas.openxmlformats.org/drawingml/2006/picture">
+                <pic:pic xmlns:pic="http://schemas.openxmlformats.org/drawingml/2006/picture">
+                  <pic:nvPicPr>
+                    <pic:cNvPr id="1" name=""/>
+                    <pic:cNvPicPr/>
+                  </pic:nvPicPr>
+                  <pic:blipFill>
+                    <a:blip r:embed="rId7">
+                      <a:extLst>
+                        <a:ext uri="{28A0092B-C50C-407E-A947-70E740481C1C}">
+                          <a14:useLocalDpi xmlns:a14="http://schemas.microsoft.com/office/drawing/2010/main" val="0"/>
+                        </a:ext>
+                      </a:extLst>
+                    </a:blip>
+                    <a:stretch>
+                      <a:fillRect/>
+                    </a:stretch>
+                  </pic:blipFill>
+                  <pic:spPr>
+                    <a:xfrm>
+                      <a:off x="0" y="0"/>
+                      <a:ext cx="5724525" cy="2943225"/>
+                    </a:xfrm>
+                    <a:prstGeom prst="rect">
+                      <a:avLst/>
+                    </a:prstGeom>
+                  </pic:spPr>
+                </pic:pic>
+              </a:graphicData>
+            </a:graphic>
+            <wp14:sizeRelH relativeFrom="margin">
+              <wp14:pctWidth>0</wp14:pctWidth>
+            </wp14:sizeRelH>
+            <wp14:sizeRelV relativeFrom="margin">
+              <wp14:pctHeight>0</wp14:pctHeight>
+            </wp14:sizeRelV>
+          </wp:anchor>
+        </w:drawing>
+      </w:r>
+    </w:p>
+    <w:p>
+      <w:pPr>
+        <w:spacing w:after="0"/>
+      </w:pPr>
+    </w:p>
+    <w:p>
+      <w:pPr>
+        <w:spacing w:after="0"/>
+      </w:pPr>
+    </w:p>
+    <w:p>
+      <w:pPr>
+        <w:spacing w:after="0"/>
+      </w:pPr>
+    </w:p>
+    <w:p>
+      <w:pPr>
+        <w:spacing w:after="0"/>
+      </w:pPr>
+    </w:p>
+    <w:p>
+      <w:pPr>
+        <w:spacing w:after="0"/>
+      </w:pPr>
+    </w:p>
+    <w:p>
+      <w:pPr>
+        <w:spacing w:after="0"/>
+      </w:pPr>
+    </w:p>
+    <w:p>
+      <w:pPr>
+        <w:spacing w:after="0"/>
+      </w:pPr>
+    </w:p>
+    <w:p>
+      <w:pPr>
+        <w:spacing w:after="0"/>
+      </w:pPr>
+    </w:p>
+    <w:p>
+      <w:pPr>
+        <w:spacing w:after="0"/>
+      </w:pPr>
+    </w:p>
+    <w:p>
+      <w:pPr>
+        <w:spacing w:after="0"/>
+      </w:pPr>
+    </w:p>
+    <w:p>
+      <w:pPr>
+        <w:spacing w:after="0"/>
+      </w:pPr>
+    </w:p>
+    <w:p>
+      <w:pPr>
+        <w:spacing w:after="0"/>
+      </w:pPr>
+    </w:p>
+    <w:p>
+      <w:pPr>
+        <w:spacing w:after="0"/>
+      </w:pPr>
+    </w:p>
+    <w:p>
+      <w:pPr>
+        <w:spacing w:after="0"/>
         <w:rPr>
           <w:b/>
+        </w:rPr>
+      </w:pPr>
+    </w:p>
+    <w:p>
+      <w:pPr>
+        <w:spacing w:after="0"/>
+        <w:rPr>
+          <w:b/>
+        </w:rPr>
+      </w:pPr>
+    </w:p>
+    <w:p>
+      <w:pPr>
+        <w:spacing w:after="0"/>
+        <w:rPr>
+          <w:b/>
+        </w:rPr>
+      </w:pPr>
+    </w:p>
+    <w:p>
+      <w:pPr>
+        <w:spacing w:after="0"/>
+        <w:rPr>
+          <w:rFonts w:ascii="Segoe UI" w:eastAsia="Times New Roman" w:hAnsi="Segoe UI" w:cs="Segoe UI"/>
+          <w:color w:val="000000"/>
+          <w:sz w:val="21"/>
+          <w:szCs w:val="21"/>
+          <w:lang w:eastAsia="en-GB"/>
+        </w:rPr>
+      </w:pPr>
+      <w:r>
+        <w:t xml:space="preserve">Although we are aiming to create a cooperative experience we will be focusing on destruction and completion.  However, we will be trying to implement some form of competition </w:t>
+      </w:r>
+      <w:r>
+        <w:t>like</w:t>
+      </w:r>
+      <w:r>
+        <w:t xml:space="preserve"> “Raiders of the Lost Island” </w:t>
+      </w:r>
+      <w:r>
+        <w:rPr>
+          <w:rFonts w:ascii="Segoe UI" w:eastAsia="Times New Roman" w:hAnsi="Segoe UI" w:cs="Segoe UI"/>
+          <w:color w:val="000000"/>
+          <w:sz w:val="21"/>
+          <w:szCs w:val="21"/>
+          <w:lang w:eastAsia="en-GB"/>
+        </w:rPr>
+        <w:t>Island, R. (2018</w:t>
+      </w:r>
+      <w:r>
+        <w:rPr>
+          <w:rFonts w:ascii="Segoe UI" w:eastAsia="Times New Roman" w:hAnsi="Segoe UI" w:cs="Segoe UI"/>
+          <w:color w:val="000000"/>
+          <w:sz w:val="21"/>
+          <w:szCs w:val="21"/>
+          <w:lang w:eastAsia="en-GB"/>
+        </w:rPr>
+        <w:t>)</w:t>
+      </w:r>
+      <w:r>
+        <w:rPr>
+          <w:rFonts w:ascii="Segoe UI" w:eastAsia="Times New Roman" w:hAnsi="Segoe UI" w:cs="Segoe UI"/>
+          <w:color w:val="000000"/>
+          <w:sz w:val="21"/>
+          <w:szCs w:val="21"/>
+          <w:lang w:eastAsia="en-GB"/>
+        </w:rPr>
+        <w:t xml:space="preserve">.  </w:t>
+      </w:r>
+    </w:p>
+    <w:p>
+      <w:pPr>
+        <w:spacing w:after="0"/>
+        <w:rPr>
+          <w:rFonts w:ascii="Segoe UI" w:eastAsia="Times New Roman" w:hAnsi="Segoe UI" w:cs="Segoe UI"/>
+          <w:color w:val="000000"/>
+          <w:sz w:val="21"/>
+          <w:szCs w:val="21"/>
+          <w:lang w:eastAsia="en-GB"/>
+        </w:rPr>
+      </w:pPr>
+    </w:p>
+    <w:p>
+      <w:pPr>
+        <w:spacing w:after="0"/>
+      </w:pPr>
+      <w:r>
+        <w:rPr>
+          <w:rFonts w:ascii="Segoe UI" w:eastAsia="Times New Roman" w:hAnsi="Segoe UI" w:cs="Segoe UI"/>
+          <w:color w:val="000000"/>
+          <w:sz w:val="21"/>
+          <w:szCs w:val="21"/>
+          <w:lang w:eastAsia="en-GB"/>
+        </w:rPr>
+        <w:t xml:space="preserve">Completion is the most Low-Risk, High-Reward motivation </w:t>
+      </w:r>
+      <w:r>
+        <w:rPr>
+          <w:rFonts w:ascii="Segoe UI" w:eastAsia="Times New Roman" w:hAnsi="Segoe UI" w:cs="Segoe UI"/>
           <w:i/>
-        </w:rPr>
-        <w:t>Gender</w:t>
-      </w:r>
-      <w:r>
-        <w:rPr>
+          <w:color w:val="000000"/>
+          <w:sz w:val="21"/>
+          <w:szCs w:val="21"/>
+          <w:lang w:eastAsia="en-GB"/>
+        </w:rPr>
+        <w:t xml:space="preserve">“Completion is always in the top 3. In this sense, Completion is a very low-risk, high-reward </w:t>
+      </w:r>
+      <w:r>
+        <w:rPr>
+          <w:rFonts w:ascii="Segoe UI" w:eastAsia="Times New Roman" w:hAnsi="Segoe UI" w:cs="Segoe UI"/>
+          <w:color w:val="000000"/>
+          <w:sz w:val="21"/>
+          <w:szCs w:val="21"/>
+          <w:lang w:eastAsia="en-GB"/>
+        </w:rPr>
+        <w:t xml:space="preserve">motivation.” </w:t>
+      </w:r>
+      <w:r>
+        <w:rPr>
+          <w:rFonts w:ascii="Segoe UI" w:eastAsia="Times New Roman" w:hAnsi="Segoe UI" w:cs="Segoe UI"/>
+          <w:bCs/>
+          <w:color w:val="000000"/>
+          <w:sz w:val="21"/>
+          <w:szCs w:val="21"/>
+          <w:lang w:eastAsia="en-GB"/>
+        </w:rPr>
+        <w:t>Quantic Foundry. (2016).</w:t>
+      </w:r>
+      <w:r>
+        <w:rPr>
+          <w:rFonts w:ascii="Segoe UI" w:eastAsia="Times New Roman" w:hAnsi="Segoe UI" w:cs="Segoe UI"/>
           <w:b/>
-        </w:rPr>
-        <w:t xml:space="preserve">: - </w:t>
-      </w:r>
-      <w:r>
-        <w:t xml:space="preserve">Males. </w:t>
-      </w:r>
-    </w:p>
-    <w:p>
-      <w:pPr>
-        <w:spacing w:after="0"/>
-      </w:pPr>
-    </w:p>
-    <w:p>
-      <w:pPr>
-        <w:spacing w:after="0"/>
-      </w:pPr>
-      <w:r>
+          <w:bCs/>
+          <w:i/>
+          <w:color w:val="000000"/>
+          <w:sz w:val="21"/>
+          <w:szCs w:val="21"/>
+          <w:lang w:eastAsia="en-GB"/>
+        </w:rPr>
+        <w:t> </w:t>
+      </w:r>
+    </w:p>
+    <w:p>
+      <w:pPr>
+        <w:spacing w:after="0"/>
         <w:rPr>
           <w:b/>
+        </w:rPr>
+      </w:pPr>
+      <w:r>
+        <w:rPr>
+          <w:noProof/>
+        </w:rPr>
+        <w:drawing>
+          <wp:anchor distT="0" distB="0" distL="114300" distR="114300" simplePos="0" relativeHeight="251659264" behindDoc="1" locked="0" layoutInCell="1" allowOverlap="1" wp14:anchorId="525FB34F">
+            <wp:simplePos x="0" y="0"/>
+            <wp:positionH relativeFrom="margin">
+              <wp:align>right</wp:align>
+            </wp:positionH>
+            <wp:positionV relativeFrom="paragraph">
+              <wp:posOffset>8255</wp:posOffset>
+            </wp:positionV>
+            <wp:extent cx="5731510" cy="3475990"/>
+            <wp:effectExtent l="0" t="0" r="2540" b="0"/>
+            <wp:wrapNone/>
+            <wp:docPr id="1" name="Picture 1" descr="https://cdn.discordapp.com/attachments/494843083981193216/507562286085439509/unknown.png"/>
+            <wp:cNvGraphicFramePr>
+              <a:graphicFrameLocks xmlns:a="http://schemas.openxmlformats.org/drawingml/2006/main" noChangeAspect="1"/>
+            </wp:cNvGraphicFramePr>
+            <a:graphic xmlns:a="http://schemas.openxmlformats.org/drawingml/2006/main">
+              <a:graphicData uri="http://schemas.openxmlformats.org/drawingml/2006/picture">
+                <pic:pic xmlns:pic="http://schemas.openxmlformats.org/drawingml/2006/picture">
+                  <pic:nvPicPr>
+                    <pic:cNvPr id="0" name="Picture 1" descr="https://cdn.discordapp.com/attachments/494843083981193216/507562286085439509/unknown.png"/>
+                    <pic:cNvPicPr>
+                      <a:picLocks noChangeAspect="1" noChangeArrowheads="1"/>
+                    </pic:cNvPicPr>
+                  </pic:nvPicPr>
+                  <pic:blipFill>
+                    <a:blip r:embed="rId8">
+                      <a:extLst>
+                        <a:ext uri="{28A0092B-C50C-407E-A947-70E740481C1C}">
+                          <a14:useLocalDpi xmlns:a14="http://schemas.microsoft.com/office/drawing/2010/main" val="0"/>
+                        </a:ext>
+                      </a:extLst>
+                    </a:blip>
+                    <a:srcRect/>
+                    <a:stretch>
+                      <a:fillRect/>
+                    </a:stretch>
+                  </pic:blipFill>
+                  <pic:spPr bwMode="auto">
+                    <a:xfrm>
+                      <a:off x="0" y="0"/>
+                      <a:ext cx="5731510" cy="3475990"/>
+                    </a:xfrm>
+                    <a:prstGeom prst="rect">
+                      <a:avLst/>
+                    </a:prstGeom>
+                    <a:noFill/>
+                    <a:ln>
+                      <a:noFill/>
+                    </a:ln>
+                  </pic:spPr>
+                </pic:pic>
+              </a:graphicData>
+            </a:graphic>
+          </wp:anchor>
+        </w:drawing>
+      </w:r>
+    </w:p>
+    <w:p>
+      <w:pPr>
+        <w:spacing w:after="0"/>
+        <w:rPr>
+          <w:b/>
+        </w:rPr>
+      </w:pPr>
+    </w:p>
+    <w:p>
+      <w:pPr>
+        <w:spacing w:after="0"/>
+        <w:rPr>
+          <w:b/>
+        </w:rPr>
+      </w:pPr>
+    </w:p>
+    <w:p>
+      <w:pPr>
+        <w:spacing w:after="0"/>
+        <w:rPr>
+          <w:b/>
+        </w:rPr>
+      </w:pPr>
+    </w:p>
+    <w:p>
+      <w:pPr>
+        <w:spacing w:after="0"/>
+        <w:rPr>
+          <w:b/>
+        </w:rPr>
+      </w:pPr>
+    </w:p>
+    <w:p>
+      <w:pPr>
+        <w:spacing w:after="0"/>
+        <w:rPr>
+          <w:b/>
+        </w:rPr>
+      </w:pPr>
+    </w:p>
+    <w:p>
+      <w:pPr>
+        <w:spacing w:after="0"/>
+        <w:rPr>
+          <w:b/>
+        </w:rPr>
+      </w:pPr>
+    </w:p>
+    <w:p>
+      <w:pPr>
+        <w:spacing w:after="0"/>
+        <w:rPr>
+          <w:b/>
+        </w:rPr>
+      </w:pPr>
+    </w:p>
+    <w:p>
+      <w:pPr>
+        <w:spacing w:after="0"/>
+        <w:rPr>
+          <w:b/>
+        </w:rPr>
+      </w:pPr>
+    </w:p>
+    <w:p>
+      <w:pPr>
+        <w:spacing w:after="0"/>
+        <w:rPr>
+          <w:b/>
+        </w:rPr>
+      </w:pPr>
+    </w:p>
+    <w:p>
+      <w:pPr>
+        <w:spacing w:after="0"/>
+        <w:rPr>
+          <w:b/>
+        </w:rPr>
+      </w:pPr>
+    </w:p>
+    <w:p>
+      <w:pPr>
+        <w:spacing w:after="0"/>
+        <w:rPr>
+          <w:b/>
+        </w:rPr>
+      </w:pPr>
+    </w:p>
+    <w:p>
+      <w:pPr>
+        <w:spacing w:after="0"/>
+        <w:rPr>
+          <w:b/>
+        </w:rPr>
+      </w:pPr>
+    </w:p>
+    <w:p>
+      <w:pPr>
+        <w:spacing w:after="0"/>
+        <w:rPr>
+          <w:b/>
+        </w:rPr>
+      </w:pPr>
+    </w:p>
+    <w:p>
+      <w:pPr>
+        <w:spacing w:after="0"/>
+        <w:rPr>
+          <w:b/>
+        </w:rPr>
+      </w:pPr>
+    </w:p>
+    <w:p>
+      <w:pPr>
+        <w:spacing w:after="0"/>
+      </w:pPr>
+      <w:r>
+        <w:lastRenderedPageBreak/>
+        <w:t>We are planning to release initially on Windows PC with 24% of the market of people playing games in the UK between the ages of 6-64.  After the MVP release on Windows PC we hope to publish a version of the game on console (Microsoft Xbox One, Sony PlayStation 4) and the hybrid console-handheld device the Nintendo Switch.</w:t>
+      </w:r>
+    </w:p>
+    <w:p>
+      <w:pPr>
+        <w:spacing w:after="0"/>
+      </w:pPr>
+    </w:p>
+    <w:p>
+      <w:pPr>
+        <w:spacing w:after="0"/>
+      </w:pPr>
+      <w:r>
+        <w:t>We aim to release our game in the UK initially but could spread into other English-speaking regions if successful in the UK.  Consumers education levels will not affect who is able to play the game, they will just need to be able to read and know English to understand the game.</w:t>
+      </w:r>
+    </w:p>
+    <w:p>
+      <w:pPr>
+        <w:spacing w:after="0"/>
+      </w:pPr>
+    </w:p>
+    <w:p>
+      <w:pPr>
+        <w:spacing w:after="0" w:line="360" w:lineRule="atLeast"/>
+        <w:outlineLvl w:val="3"/>
+        <w:rPr>
+          <w:rFonts w:ascii="Segoe UI" w:eastAsia="Times New Roman" w:hAnsi="Segoe UI" w:cs="Segoe UI"/>
+          <w:color w:val="000000"/>
+          <w:sz w:val="21"/>
+          <w:szCs w:val="21"/>
+          <w:lang w:eastAsia="en-GB"/>
+        </w:rPr>
+      </w:pPr>
+      <w:r>
+        <w:rPr>
+          <w:rFonts w:ascii="Segoe UI" w:eastAsia="Times New Roman" w:hAnsi="Segoe UI" w:cs="Segoe UI"/>
+          <w:color w:val="000000"/>
+          <w:sz w:val="21"/>
+          <w:szCs w:val="21"/>
+          <w:lang w:eastAsia="en-GB"/>
+        </w:rPr>
+        <w:t>Island, R. (2018). </w:t>
+      </w:r>
+      <w:r>
+        <w:rPr>
+          <w:rFonts w:ascii="Segoe UI" w:eastAsia="Times New Roman" w:hAnsi="Segoe UI" w:cs="Segoe UI"/>
           <w:i/>
-        </w:rPr>
-        <w:t>Age</w:t>
-      </w:r>
-      <w:r>
-        <w:rPr>
-          <w:b/>
-        </w:rPr>
-        <w:t xml:space="preserve">: - </w:t>
-      </w:r>
-      <w:r>
-        <w:t xml:space="preserve">13-24. </w:t>
-      </w:r>
-    </w:p>
-    <w:p>
-      <w:pPr>
-        <w:spacing w:after="0"/>
-      </w:pPr>
-    </w:p>
-    <w:p>
-      <w:pPr>
-        <w:spacing w:after="0"/>
-      </w:pPr>
-      <w:r>
-        <w:rPr>
-          <w:b/>
+          <w:iCs/>
+          <w:color w:val="000000"/>
+          <w:sz w:val="21"/>
+          <w:szCs w:val="21"/>
+          <w:lang w:eastAsia="en-GB"/>
+        </w:rPr>
+        <w:t xml:space="preserve">Raiders of the Lost Island by </w:t>
+      </w:r>
+      <w:proofErr w:type="spellStart"/>
+      <w:r>
+        <w:rPr>
+          <w:rFonts w:ascii="Segoe UI" w:eastAsia="Times New Roman" w:hAnsi="Segoe UI" w:cs="Segoe UI"/>
           <w:i/>
-        </w:rPr>
-        <w:t>Region</w:t>
-      </w:r>
-      <w:r>
-        <w:rPr>
-          <w:b/>
-        </w:rPr>
-        <w:t xml:space="preserve">: - </w:t>
-      </w:r>
-      <w:r>
-        <w:t>Any English-speaking region to begin with, as any audio and text will be in the English Language.</w:t>
-      </w:r>
-    </w:p>
-    <w:p>
-      <w:pPr>
-        <w:spacing w:after="0"/>
-      </w:pPr>
-    </w:p>
-    <w:p>
-      <w:pPr>
-        <w:spacing w:after="0"/>
-      </w:pPr>
-      <w:r>
-        <w:rPr>
-          <w:b/>
+          <w:iCs/>
+          <w:color w:val="000000"/>
+          <w:sz w:val="21"/>
+          <w:szCs w:val="21"/>
+          <w:lang w:eastAsia="en-GB"/>
+        </w:rPr>
+        <w:t>Alexandru</w:t>
+      </w:r>
+      <w:proofErr w:type="spellEnd"/>
+      <w:r>
+        <w:rPr>
+          <w:rFonts w:ascii="Segoe UI" w:eastAsia="Times New Roman" w:hAnsi="Segoe UI" w:cs="Segoe UI"/>
           <w:i/>
-        </w:rPr>
-        <w:t>Education</w:t>
-      </w:r>
-      <w:r>
-        <w:rPr>
-          <w:b/>
-        </w:rPr>
-        <w:t xml:space="preserve">: </w:t>
-      </w:r>
-      <w:r>
-        <w:t xml:space="preserve"> - Not applicable.  Level of education will not restrict the player in anyway.</w:t>
-      </w:r>
-      <w:bookmarkStart w:id="0" w:name="_GoBack"/>
-      <w:bookmarkEnd w:id="0"/>
+          <w:iCs/>
+          <w:color w:val="000000"/>
+          <w:sz w:val="21"/>
+          <w:szCs w:val="21"/>
+          <w:lang w:eastAsia="en-GB"/>
+        </w:rPr>
+        <w:t xml:space="preserve"> </w:t>
+      </w:r>
+      <w:proofErr w:type="spellStart"/>
+      <w:r>
+        <w:rPr>
+          <w:rFonts w:ascii="Segoe UI" w:eastAsia="Times New Roman" w:hAnsi="Segoe UI" w:cs="Segoe UI"/>
+          <w:i/>
+          <w:iCs/>
+          <w:color w:val="000000"/>
+          <w:sz w:val="21"/>
+          <w:szCs w:val="21"/>
+          <w:lang w:eastAsia="en-GB"/>
+        </w:rPr>
+        <w:t>Simion</w:t>
+      </w:r>
+      <w:proofErr w:type="spellEnd"/>
+      <w:r>
+        <w:rPr>
+          <w:rFonts w:ascii="Segoe UI" w:eastAsia="Times New Roman" w:hAnsi="Segoe UI" w:cs="Segoe UI"/>
+          <w:color w:val="000000"/>
+          <w:sz w:val="21"/>
+          <w:szCs w:val="21"/>
+          <w:lang w:eastAsia="en-GB"/>
+        </w:rPr>
+        <w:t>. [online] itch.io. Available at: https://xelanoimis.itch.io/raidersofthelostisland [Accessed 1 Nov. 2018].</w:t>
+      </w:r>
+    </w:p>
+    <w:p>
+      <w:pPr>
+        <w:spacing w:after="0" w:line="360" w:lineRule="atLeast"/>
+        <w:outlineLvl w:val="3"/>
+        <w:rPr>
+          <w:rFonts w:ascii="Segoe UI" w:eastAsia="Times New Roman" w:hAnsi="Segoe UI" w:cs="Segoe UI"/>
+          <w:color w:val="000000"/>
+          <w:sz w:val="21"/>
+          <w:szCs w:val="21"/>
+          <w:lang w:eastAsia="en-GB"/>
+        </w:rPr>
+      </w:pPr>
+    </w:p>
+    <w:p>
+      <w:pPr>
+        <w:pStyle w:val="Heading4"/>
+        <w:spacing w:before="0" w:beforeAutospacing="0" w:after="0" w:afterAutospacing="0" w:line="360" w:lineRule="atLeast"/>
+        <w:rPr>
+          <w:rFonts w:ascii="Segoe UI" w:hAnsi="Segoe UI" w:cs="Segoe UI"/>
+          <w:b w:val="0"/>
+          <w:bCs w:val="0"/>
+          <w:color w:val="000000"/>
+          <w:sz w:val="21"/>
+          <w:szCs w:val="21"/>
+        </w:rPr>
+      </w:pPr>
+      <w:r>
+        <w:rPr>
+          <w:rFonts w:ascii="Segoe UI" w:hAnsi="Segoe UI" w:cs="Segoe UI"/>
+          <w:b w:val="0"/>
+          <w:bCs w:val="0"/>
+          <w:color w:val="000000"/>
+          <w:sz w:val="21"/>
+          <w:szCs w:val="21"/>
+        </w:rPr>
+        <w:t>Quantic Foundry. (2016). </w:t>
+      </w:r>
+      <w:r>
+        <w:rPr>
+          <w:rFonts w:ascii="Segoe UI" w:hAnsi="Segoe UI" w:cs="Segoe UI"/>
+          <w:b w:val="0"/>
+          <w:bCs w:val="0"/>
+          <w:i/>
+          <w:iCs/>
+          <w:color w:val="000000"/>
+          <w:sz w:val="21"/>
+          <w:szCs w:val="21"/>
+        </w:rPr>
+        <w:t xml:space="preserve">7 Things We Learned About Primary Gaming Motivations </w:t>
+      </w:r>
+      <w:proofErr w:type="gramStart"/>
+      <w:r>
+        <w:rPr>
+          <w:rFonts w:ascii="Segoe UI" w:hAnsi="Segoe UI" w:cs="Segoe UI"/>
+          <w:b w:val="0"/>
+          <w:bCs w:val="0"/>
+          <w:i/>
+          <w:iCs/>
+          <w:color w:val="000000"/>
+          <w:sz w:val="21"/>
+          <w:szCs w:val="21"/>
+        </w:rPr>
+        <w:t>From</w:t>
+      </w:r>
+      <w:proofErr w:type="gramEnd"/>
+      <w:r>
+        <w:rPr>
+          <w:rFonts w:ascii="Segoe UI" w:hAnsi="Segoe UI" w:cs="Segoe UI"/>
+          <w:b w:val="0"/>
+          <w:bCs w:val="0"/>
+          <w:i/>
+          <w:iCs/>
+          <w:color w:val="000000"/>
+          <w:sz w:val="21"/>
+          <w:szCs w:val="21"/>
+        </w:rPr>
+        <w:t xml:space="preserve"> Over 250,000 Gamers</w:t>
+      </w:r>
+      <w:r>
+        <w:rPr>
+          <w:rFonts w:ascii="Segoe UI" w:hAnsi="Segoe UI" w:cs="Segoe UI"/>
+          <w:b w:val="0"/>
+          <w:bCs w:val="0"/>
+          <w:color w:val="000000"/>
+          <w:sz w:val="21"/>
+          <w:szCs w:val="21"/>
+        </w:rPr>
+        <w:t>. [online] Available at: https://quanticfoundry.com/2016/12/15/primary-motivations/ [Accessed 1 Nov. 2018].</w:t>
+      </w:r>
+    </w:p>
+    <w:p>
+      <w:pPr>
+        <w:pStyle w:val="Heading4"/>
+        <w:spacing w:before="0" w:beforeAutospacing="0" w:after="0" w:afterAutospacing="0" w:line="360" w:lineRule="atLeast"/>
+        <w:rPr>
+          <w:rFonts w:ascii="Segoe UI" w:hAnsi="Segoe UI" w:cs="Segoe UI"/>
+          <w:b w:val="0"/>
+          <w:bCs w:val="0"/>
+          <w:color w:val="000000"/>
+          <w:sz w:val="21"/>
+          <w:szCs w:val="21"/>
+        </w:rPr>
+      </w:pPr>
+    </w:p>
+    <w:p>
+      <w:pPr>
+        <w:pStyle w:val="Heading4"/>
+        <w:spacing w:before="0" w:beforeAutospacing="0" w:after="0" w:afterAutospacing="0" w:line="360" w:lineRule="atLeast"/>
+        <w:rPr>
+          <w:rFonts w:ascii="Segoe UI" w:hAnsi="Segoe UI" w:cs="Segoe UI"/>
+          <w:b w:val="0"/>
+          <w:bCs w:val="0"/>
+          <w:color w:val="000000"/>
+          <w:sz w:val="21"/>
+          <w:szCs w:val="21"/>
+        </w:rPr>
+      </w:pPr>
+      <w:r>
+        <w:rPr>
+          <w:rFonts w:ascii="Segoe UI" w:hAnsi="Segoe UI" w:cs="Segoe UI"/>
+          <w:b w:val="0"/>
+          <w:bCs w:val="0"/>
+          <w:color w:val="000000"/>
+          <w:sz w:val="21"/>
+          <w:szCs w:val="21"/>
+        </w:rPr>
+        <w:t>Gamasutra.com. (2018). </w:t>
+      </w:r>
+      <w:r>
+        <w:rPr>
+          <w:rFonts w:ascii="Segoe UI" w:hAnsi="Segoe UI" w:cs="Segoe UI"/>
+          <w:b w:val="0"/>
+          <w:bCs w:val="0"/>
+          <w:i/>
+          <w:iCs/>
+          <w:color w:val="000000"/>
+          <w:sz w:val="21"/>
+          <w:szCs w:val="21"/>
+        </w:rPr>
+        <w:t>Defining mid-core games and why they matter</w:t>
+      </w:r>
+      <w:r>
+        <w:rPr>
+          <w:rFonts w:ascii="Segoe UI" w:hAnsi="Segoe UI" w:cs="Segoe UI"/>
+          <w:b w:val="0"/>
+          <w:bCs w:val="0"/>
+          <w:color w:val="000000"/>
+          <w:sz w:val="21"/>
+          <w:szCs w:val="21"/>
+        </w:rPr>
+        <w:t>. [online] Available at: https://www.gamasutra.com/blogs/MaciejBiedrzycki/20171115/309666/Defining_midcore_games_and_why_they_matter.php [Accessed 1 Nov. 2018].</w:t>
+      </w:r>
+    </w:p>
+    <w:p>
+      <w:pPr>
+        <w:pStyle w:val="Heading4"/>
+        <w:spacing w:before="0" w:beforeAutospacing="0" w:after="0" w:afterAutospacing="0" w:line="360" w:lineRule="atLeast"/>
+        <w:rPr>
+          <w:rFonts w:ascii="Segoe UI" w:hAnsi="Segoe UI" w:cs="Segoe UI"/>
+          <w:b w:val="0"/>
+          <w:bCs w:val="0"/>
+          <w:color w:val="000000"/>
+          <w:sz w:val="21"/>
+          <w:szCs w:val="21"/>
+        </w:rPr>
+      </w:pPr>
+    </w:p>
+    <w:p>
+      <w:pPr>
+        <w:pStyle w:val="Heading4"/>
+        <w:spacing w:before="0" w:beforeAutospacing="0" w:after="0" w:afterAutospacing="0" w:line="360" w:lineRule="atLeast"/>
+        <w:rPr>
+          <w:rFonts w:ascii="Segoe UI" w:hAnsi="Segoe UI" w:cs="Segoe UI"/>
+          <w:b w:val="0"/>
+          <w:bCs w:val="0"/>
+          <w:color w:val="000000"/>
+          <w:sz w:val="21"/>
+          <w:szCs w:val="21"/>
+        </w:rPr>
+      </w:pPr>
+      <w:r>
+        <w:rPr>
+          <w:rFonts w:ascii="Segoe UI" w:hAnsi="Segoe UI" w:cs="Segoe UI"/>
+          <w:b w:val="0"/>
+          <w:bCs w:val="0"/>
+          <w:color w:val="000000"/>
+          <w:sz w:val="21"/>
+          <w:szCs w:val="21"/>
+        </w:rPr>
+        <w:t>WePC.com. (2018). </w:t>
+      </w:r>
+      <w:r>
+        <w:rPr>
+          <w:rFonts w:ascii="Segoe UI" w:hAnsi="Segoe UI" w:cs="Segoe UI"/>
+          <w:b w:val="0"/>
+          <w:bCs w:val="0"/>
+          <w:i/>
+          <w:iCs/>
+          <w:color w:val="000000"/>
+          <w:sz w:val="21"/>
+          <w:szCs w:val="21"/>
+        </w:rPr>
+        <w:t>2018 Video Game Industry Statistics, Trends &amp; Data - The Ultimate List</w:t>
+      </w:r>
+      <w:r>
+        <w:rPr>
+          <w:rFonts w:ascii="Segoe UI" w:hAnsi="Segoe UI" w:cs="Segoe UI"/>
+          <w:b w:val="0"/>
+          <w:bCs w:val="0"/>
+          <w:color w:val="000000"/>
+          <w:sz w:val="21"/>
+          <w:szCs w:val="21"/>
+        </w:rPr>
+        <w:t>. [online] Available at: https://www.wepc.com/news/video-game-statistics/ [Accessed 1 Nov. 2018].</w:t>
+      </w:r>
+    </w:p>
+    <w:p>
+      <w:pPr>
+        <w:pStyle w:val="Heading4"/>
+        <w:spacing w:before="0" w:beforeAutospacing="0" w:after="0" w:afterAutospacing="0" w:line="360" w:lineRule="atLeast"/>
+        <w:rPr>
+          <w:rFonts w:ascii="Segoe UI" w:hAnsi="Segoe UI" w:cs="Segoe UI"/>
+          <w:b w:val="0"/>
+          <w:bCs w:val="0"/>
+          <w:color w:val="000000"/>
+          <w:sz w:val="21"/>
+          <w:szCs w:val="21"/>
+        </w:rPr>
+      </w:pPr>
+    </w:p>
+    <w:p>
+      <w:pPr>
+        <w:pStyle w:val="Heading4"/>
+        <w:spacing w:before="0" w:beforeAutospacing="0" w:after="0" w:afterAutospacing="0" w:line="360" w:lineRule="atLeast"/>
+        <w:rPr>
+          <w:rFonts w:ascii="Segoe UI" w:hAnsi="Segoe UI" w:cs="Segoe UI"/>
+          <w:b w:val="0"/>
+          <w:bCs w:val="0"/>
+          <w:color w:val="000000"/>
+          <w:sz w:val="21"/>
+          <w:szCs w:val="21"/>
+        </w:rPr>
+      </w:pPr>
+      <w:proofErr w:type="spellStart"/>
+      <w:r>
+        <w:rPr>
+          <w:rFonts w:ascii="Segoe UI" w:hAnsi="Segoe UI" w:cs="Segoe UI"/>
+          <w:b w:val="0"/>
+          <w:bCs w:val="0"/>
+          <w:color w:val="000000"/>
+          <w:sz w:val="21"/>
+          <w:szCs w:val="21"/>
+        </w:rPr>
+        <w:t>Magmic</w:t>
+      </w:r>
+      <w:proofErr w:type="spellEnd"/>
+      <w:r>
+        <w:rPr>
+          <w:rFonts w:ascii="Segoe UI" w:hAnsi="Segoe UI" w:cs="Segoe UI"/>
+          <w:b w:val="0"/>
+          <w:bCs w:val="0"/>
+          <w:color w:val="000000"/>
+          <w:sz w:val="21"/>
+          <w:szCs w:val="21"/>
+        </w:rPr>
+        <w:t>. (2018). </w:t>
+      </w:r>
+      <w:r>
+        <w:rPr>
+          <w:rFonts w:ascii="Segoe UI" w:hAnsi="Segoe UI" w:cs="Segoe UI"/>
+          <w:b w:val="0"/>
+          <w:bCs w:val="0"/>
+          <w:i/>
+          <w:iCs/>
+          <w:color w:val="000000"/>
+          <w:sz w:val="21"/>
+          <w:szCs w:val="21"/>
+        </w:rPr>
+        <w:t xml:space="preserve">Demographic Breakdown of Mobile Gamers | </w:t>
+      </w:r>
+      <w:proofErr w:type="spellStart"/>
+      <w:r>
+        <w:rPr>
+          <w:rFonts w:ascii="Segoe UI" w:hAnsi="Segoe UI" w:cs="Segoe UI"/>
+          <w:b w:val="0"/>
+          <w:bCs w:val="0"/>
+          <w:i/>
+          <w:iCs/>
+          <w:color w:val="000000"/>
+          <w:sz w:val="21"/>
+          <w:szCs w:val="21"/>
+        </w:rPr>
+        <w:t>Magmic</w:t>
+      </w:r>
+      <w:proofErr w:type="spellEnd"/>
+      <w:r>
+        <w:rPr>
+          <w:rFonts w:ascii="Segoe UI" w:hAnsi="Segoe UI" w:cs="Segoe UI"/>
+          <w:b w:val="0"/>
+          <w:bCs w:val="0"/>
+          <w:color w:val="000000"/>
+          <w:sz w:val="21"/>
+          <w:szCs w:val="21"/>
+        </w:rPr>
+        <w:t>. [online] Available at: http://developers.magmic.com/demographic-breakdown-casual-mid-core-hard-core-mobile-gamers/ [Accessed 1 Nov. 2018].</w:t>
+      </w:r>
+    </w:p>
+    <w:p>
+      <w:pPr>
+        <w:pStyle w:val="Heading4"/>
+        <w:spacing w:before="0" w:beforeAutospacing="0" w:after="0" w:afterAutospacing="0" w:line="360" w:lineRule="atLeast"/>
+        <w:rPr>
+          <w:rFonts w:ascii="Segoe UI" w:hAnsi="Segoe UI" w:cs="Segoe UI"/>
+          <w:b w:val="0"/>
+          <w:bCs w:val="0"/>
+          <w:color w:val="000000"/>
+          <w:sz w:val="21"/>
+          <w:szCs w:val="21"/>
+        </w:rPr>
+      </w:pPr>
+      <w:bookmarkStart w:id="1" w:name="_GoBack"/>
+      <w:bookmarkEnd w:id="1"/>
+    </w:p>
+    <w:p>
+      <w:pPr>
+        <w:pStyle w:val="Heading4"/>
+        <w:spacing w:before="0" w:beforeAutospacing="0" w:after="0" w:afterAutospacing="0" w:line="360" w:lineRule="atLeast"/>
+        <w:rPr>
+          <w:rFonts w:ascii="Segoe UI" w:hAnsi="Segoe UI" w:cs="Segoe UI"/>
+          <w:b w:val="0"/>
+          <w:bCs w:val="0"/>
+          <w:color w:val="000000"/>
+          <w:sz w:val="21"/>
+          <w:szCs w:val="21"/>
+        </w:rPr>
+      </w:pPr>
+      <w:r>
+        <w:rPr>
+          <w:rFonts w:ascii="Segoe UI" w:hAnsi="Segoe UI" w:cs="Segoe UI"/>
+          <w:b w:val="0"/>
+          <w:bCs w:val="0"/>
+          <w:color w:val="000000"/>
+          <w:sz w:val="21"/>
+          <w:szCs w:val="21"/>
+        </w:rPr>
+        <w:t>Ukie.org.uk. (2018). [online] Available at: https://ukie.org.uk/sites/default/files/UK%20Games%20Industry%20Fact%20Sheet%20October%202018.pdf [Accessed 1 Nov. 2018].</w:t>
+      </w:r>
     </w:p>
     <w:sectPr>
-      <w:headerReference w:type="default" r:id="rId7"/>
+      <w:headerReference w:type="default" r:id="rId9"/>
       <w:pgSz w:w="11906" w:h="16838"/>
       <w:pgMar w:top="1440" w:right="1440" w:bottom="1440" w:left="1440" w:header="708" w:footer="708" w:gutter="0"/>
       <w:cols w:space="708"/>
@@ -263,6 +1095,119 @@
 <file path=word/numbering.xml><?xml version="1.0" encoding="utf-8"?>
 <w:numbering xmlns:wpc="http://schemas.microsoft.com/office/word/2010/wordprocessingCanvas" xmlns:cx="http://schemas.microsoft.com/office/drawing/2014/chartex" xmlns:cx1="http://schemas.microsoft.com/office/drawing/2015/9/8/chartex" xmlns:cx2="http://schemas.microsoft.com/office/drawing/2015/10/21/chartex" xmlns:cx3="http://schemas.microsoft.com/office/drawing/2016/5/9/chartex" xmlns:cx4="http://schemas.microsoft.com/office/drawing/2016/5/10/chartex" xmlns:cx5="http://schemas.microsoft.com/office/drawing/2016/5/11/chartex" xmlns:cx6="http://schemas.microsoft.com/office/drawing/2016/5/12/chartex" xmlns:cx7="http://schemas.microsoft.com/office/drawing/2016/5/13/chartex" xmlns:cx8="http://schemas.microsoft.com/office/drawing/2016/5/14/chartex" xmlns:mc="http://schemas.openxmlformats.org/markup-compatibility/2006" xmlns:aink="http://schemas.microsoft.com/office/drawing/2016/ink" xmlns:am3d="http://schemas.microsoft.com/office/drawing/2017/model3d" xmlns:o="urn:schemas-microsoft-com:office:office" xmlns:r="http://schemas.openxmlformats.org/officeDocument/2006/relationships" xmlns:m="http://schemas.openxmlformats.org/officeDocument/2006/math" xmlns:v="urn:schemas-microsoft-com:vml" xmlns:wp14="http://schemas.microsoft.com/office/word/2010/wordprocessingDrawing" xmlns:wp="http://schemas.openxmlformats.org/drawingml/2006/wordprocessingDrawing" xmlns:w10="urn:schemas-microsoft-com:office:word" xmlns:w="http://schemas.openxmlformats.org/wordprocessingml/2006/main" xmlns:w14="http://schemas.microsoft.com/office/word/2010/wordml" xmlns:w15="http://schemas.microsoft.com/office/word/2012/wordml" xmlns:w16cid="http://schemas.microsoft.com/office/word/2016/wordml/cid" xmlns:w16se="http://schemas.microsoft.com/office/word/2015/wordml/symex" xmlns:wpg="http://schemas.microsoft.com/office/word/2010/wordprocessingGroup" xmlns:wpi="http://schemas.microsoft.com/office/word/2010/wordprocessingInk" xmlns:wne="http://schemas.microsoft.com/office/word/2006/wordml" xmlns:wps="http://schemas.microsoft.com/office/word/2010/wordprocessingShape" mc:Ignorable="w14 w15 w16se w16cid wp14">
   <w:abstractNum w:abstractNumId="0" w15:restartNumberingAfterBreak="0">
+    <w:nsid w:val="0C5D0B05"/>
+    <w:multiLevelType w:val="hybridMultilevel"/>
+    <w:tmpl w:val="C00C1442"/>
+    <w:lvl w:ilvl="0" w:tplc="08090001">
+      <w:start w:val="1"/>
+      <w:numFmt w:val="bullet"/>
+      <w:lvlText w:val=""/>
+      <w:lvlJc w:val="left"/>
+      <w:pPr>
+        <w:ind w:left="720" w:hanging="360"/>
+      </w:pPr>
+      <w:rPr>
+        <w:rFonts w:ascii="Symbol" w:hAnsi="Symbol" w:hint="default"/>
+      </w:rPr>
+    </w:lvl>
+    <w:lvl w:ilvl="1" w:tplc="08090003" w:tentative="1">
+      <w:start w:val="1"/>
+      <w:numFmt w:val="bullet"/>
+      <w:lvlText w:val="o"/>
+      <w:lvlJc w:val="left"/>
+      <w:pPr>
+        <w:ind w:left="1440" w:hanging="360"/>
+      </w:pPr>
+      <w:rPr>
+        <w:rFonts w:ascii="Courier New" w:hAnsi="Courier New" w:cs="Courier New" w:hint="default"/>
+      </w:rPr>
+    </w:lvl>
+    <w:lvl w:ilvl="2" w:tplc="08090005" w:tentative="1">
+      <w:start w:val="1"/>
+      <w:numFmt w:val="bullet"/>
+      <w:lvlText w:val=""/>
+      <w:lvlJc w:val="left"/>
+      <w:pPr>
+        <w:ind w:left="2160" w:hanging="360"/>
+      </w:pPr>
+      <w:rPr>
+        <w:rFonts w:ascii="Wingdings" w:hAnsi="Wingdings" w:hint="default"/>
+      </w:rPr>
+    </w:lvl>
+    <w:lvl w:ilvl="3" w:tplc="08090001" w:tentative="1">
+      <w:start w:val="1"/>
+      <w:numFmt w:val="bullet"/>
+      <w:lvlText w:val=""/>
+      <w:lvlJc w:val="left"/>
+      <w:pPr>
+        <w:ind w:left="2880" w:hanging="360"/>
+      </w:pPr>
+      <w:rPr>
+        <w:rFonts w:ascii="Symbol" w:hAnsi="Symbol" w:hint="default"/>
+      </w:rPr>
+    </w:lvl>
+    <w:lvl w:ilvl="4" w:tplc="08090003" w:tentative="1">
+      <w:start w:val="1"/>
+      <w:numFmt w:val="bullet"/>
+      <w:lvlText w:val="o"/>
+      <w:lvlJc w:val="left"/>
+      <w:pPr>
+        <w:ind w:left="3600" w:hanging="360"/>
+      </w:pPr>
+      <w:rPr>
+        <w:rFonts w:ascii="Courier New" w:hAnsi="Courier New" w:cs="Courier New" w:hint="default"/>
+      </w:rPr>
+    </w:lvl>
+    <w:lvl w:ilvl="5" w:tplc="08090005" w:tentative="1">
+      <w:start w:val="1"/>
+      <w:numFmt w:val="bullet"/>
+      <w:lvlText w:val=""/>
+      <w:lvlJc w:val="left"/>
+      <w:pPr>
+        <w:ind w:left="4320" w:hanging="360"/>
+      </w:pPr>
+      <w:rPr>
+        <w:rFonts w:ascii="Wingdings" w:hAnsi="Wingdings" w:hint="default"/>
+      </w:rPr>
+    </w:lvl>
+    <w:lvl w:ilvl="6" w:tplc="08090001" w:tentative="1">
+      <w:start w:val="1"/>
+      <w:numFmt w:val="bullet"/>
+      <w:lvlText w:val=""/>
+      <w:lvlJc w:val="left"/>
+      <w:pPr>
+        <w:ind w:left="5040" w:hanging="360"/>
+      </w:pPr>
+      <w:rPr>
+        <w:rFonts w:ascii="Symbol" w:hAnsi="Symbol" w:hint="default"/>
+      </w:rPr>
+    </w:lvl>
+    <w:lvl w:ilvl="7" w:tplc="08090003" w:tentative="1">
+      <w:start w:val="1"/>
+      <w:numFmt w:val="bullet"/>
+      <w:lvlText w:val="o"/>
+      <w:lvlJc w:val="left"/>
+      <w:pPr>
+        <w:ind w:left="5760" w:hanging="360"/>
+      </w:pPr>
+      <w:rPr>
+        <w:rFonts w:ascii="Courier New" w:hAnsi="Courier New" w:cs="Courier New" w:hint="default"/>
+      </w:rPr>
+    </w:lvl>
+    <w:lvl w:ilvl="8" w:tplc="08090005" w:tentative="1">
+      <w:start w:val="1"/>
+      <w:numFmt w:val="bullet"/>
+      <w:lvlText w:val=""/>
+      <w:lvlJc w:val="left"/>
+      <w:pPr>
+        <w:ind w:left="6480" w:hanging="360"/>
+      </w:pPr>
+      <w:rPr>
+        <w:rFonts w:ascii="Wingdings" w:hAnsi="Wingdings" w:hint="default"/>
+      </w:rPr>
+    </w:lvl>
+  </w:abstractNum>
+  <w:abstractNum w:abstractNumId="1" w15:restartNumberingAfterBreak="0">
     <w:nsid w:val="15DA1178"/>
     <w:multiLevelType w:val="hybridMultilevel"/>
     <w:tmpl w:val="225EE4F0"/>
@@ -375,7 +1320,7 @@
       </w:rPr>
     </w:lvl>
   </w:abstractNum>
-  <w:abstractNum w:abstractNumId="1" w15:restartNumberingAfterBreak="0">
+  <w:abstractNum w:abstractNumId="2" w15:restartNumberingAfterBreak="0">
     <w:nsid w:val="1E320AAF"/>
     <w:multiLevelType w:val="hybridMultilevel"/>
     <w:tmpl w:val="330A8B08"/>
@@ -488,7 +1433,7 @@
       </w:rPr>
     </w:lvl>
   </w:abstractNum>
-  <w:abstractNum w:abstractNumId="2" w15:restartNumberingAfterBreak="0">
+  <w:abstractNum w:abstractNumId="3" w15:restartNumberingAfterBreak="0">
     <w:nsid w:val="34EE5F8F"/>
     <w:multiLevelType w:val="hybridMultilevel"/>
     <w:tmpl w:val="6E646F40"/>
@@ -601,14 +1546,222 @@
       </w:rPr>
     </w:lvl>
   </w:abstractNum>
+  <w:abstractNum w:abstractNumId="4" w15:restartNumberingAfterBreak="0">
+    <w:nsid w:val="43775F63"/>
+    <w:multiLevelType w:val="hybridMultilevel"/>
+    <w:tmpl w:val="497CA0F6"/>
+    <w:lvl w:ilvl="0" w:tplc="0809000F">
+      <w:start w:val="1"/>
+      <w:numFmt w:val="decimal"/>
+      <w:lvlText w:val="%1."/>
+      <w:lvlJc w:val="left"/>
+      <w:pPr>
+        <w:ind w:left="720" w:hanging="360"/>
+      </w:pPr>
+    </w:lvl>
+    <w:lvl w:ilvl="1" w:tplc="08090019" w:tentative="1">
+      <w:start w:val="1"/>
+      <w:numFmt w:val="lowerLetter"/>
+      <w:lvlText w:val="%2."/>
+      <w:lvlJc w:val="left"/>
+      <w:pPr>
+        <w:ind w:left="1440" w:hanging="360"/>
+      </w:pPr>
+    </w:lvl>
+    <w:lvl w:ilvl="2" w:tplc="0809001B" w:tentative="1">
+      <w:start w:val="1"/>
+      <w:numFmt w:val="lowerRoman"/>
+      <w:lvlText w:val="%3."/>
+      <w:lvlJc w:val="right"/>
+      <w:pPr>
+        <w:ind w:left="2160" w:hanging="180"/>
+      </w:pPr>
+    </w:lvl>
+    <w:lvl w:ilvl="3" w:tplc="0809000F" w:tentative="1">
+      <w:start w:val="1"/>
+      <w:numFmt w:val="decimal"/>
+      <w:lvlText w:val="%4."/>
+      <w:lvlJc w:val="left"/>
+      <w:pPr>
+        <w:ind w:left="2880" w:hanging="360"/>
+      </w:pPr>
+    </w:lvl>
+    <w:lvl w:ilvl="4" w:tplc="08090019" w:tentative="1">
+      <w:start w:val="1"/>
+      <w:numFmt w:val="lowerLetter"/>
+      <w:lvlText w:val="%5."/>
+      <w:lvlJc w:val="left"/>
+      <w:pPr>
+        <w:ind w:left="3600" w:hanging="360"/>
+      </w:pPr>
+    </w:lvl>
+    <w:lvl w:ilvl="5" w:tplc="0809001B" w:tentative="1">
+      <w:start w:val="1"/>
+      <w:numFmt w:val="lowerRoman"/>
+      <w:lvlText w:val="%6."/>
+      <w:lvlJc w:val="right"/>
+      <w:pPr>
+        <w:ind w:left="4320" w:hanging="180"/>
+      </w:pPr>
+    </w:lvl>
+    <w:lvl w:ilvl="6" w:tplc="0809000F" w:tentative="1">
+      <w:start w:val="1"/>
+      <w:numFmt w:val="decimal"/>
+      <w:lvlText w:val="%7."/>
+      <w:lvlJc w:val="left"/>
+      <w:pPr>
+        <w:ind w:left="5040" w:hanging="360"/>
+      </w:pPr>
+    </w:lvl>
+    <w:lvl w:ilvl="7" w:tplc="08090019" w:tentative="1">
+      <w:start w:val="1"/>
+      <w:numFmt w:val="lowerLetter"/>
+      <w:lvlText w:val="%8."/>
+      <w:lvlJc w:val="left"/>
+      <w:pPr>
+        <w:ind w:left="5760" w:hanging="360"/>
+      </w:pPr>
+    </w:lvl>
+    <w:lvl w:ilvl="8" w:tplc="0809001B" w:tentative="1">
+      <w:start w:val="1"/>
+      <w:numFmt w:val="lowerRoman"/>
+      <w:lvlText w:val="%9."/>
+      <w:lvlJc w:val="right"/>
+      <w:pPr>
+        <w:ind w:left="6480" w:hanging="180"/>
+      </w:pPr>
+    </w:lvl>
+  </w:abstractNum>
+  <w:abstractNum w:abstractNumId="5" w15:restartNumberingAfterBreak="0">
+    <w:nsid w:val="5A647AB5"/>
+    <w:multiLevelType w:val="hybridMultilevel"/>
+    <w:tmpl w:val="68D88990"/>
+    <w:lvl w:ilvl="0" w:tplc="08090001">
+      <w:start w:val="1"/>
+      <w:numFmt w:val="bullet"/>
+      <w:lvlText w:val=""/>
+      <w:lvlJc w:val="left"/>
+      <w:pPr>
+        <w:ind w:left="720" w:hanging="360"/>
+      </w:pPr>
+      <w:rPr>
+        <w:rFonts w:ascii="Symbol" w:hAnsi="Symbol" w:hint="default"/>
+      </w:rPr>
+    </w:lvl>
+    <w:lvl w:ilvl="1" w:tplc="08090003">
+      <w:start w:val="1"/>
+      <w:numFmt w:val="bullet"/>
+      <w:lvlText w:val="o"/>
+      <w:lvlJc w:val="left"/>
+      <w:pPr>
+        <w:ind w:left="1440" w:hanging="360"/>
+      </w:pPr>
+      <w:rPr>
+        <w:rFonts w:ascii="Courier New" w:hAnsi="Courier New" w:cs="Courier New" w:hint="default"/>
+      </w:rPr>
+    </w:lvl>
+    <w:lvl w:ilvl="2" w:tplc="08090005" w:tentative="1">
+      <w:start w:val="1"/>
+      <w:numFmt w:val="bullet"/>
+      <w:lvlText w:val=""/>
+      <w:lvlJc w:val="left"/>
+      <w:pPr>
+        <w:ind w:left="2160" w:hanging="360"/>
+      </w:pPr>
+      <w:rPr>
+        <w:rFonts w:ascii="Wingdings" w:hAnsi="Wingdings" w:hint="default"/>
+      </w:rPr>
+    </w:lvl>
+    <w:lvl w:ilvl="3" w:tplc="08090001" w:tentative="1">
+      <w:start w:val="1"/>
+      <w:numFmt w:val="bullet"/>
+      <w:lvlText w:val=""/>
+      <w:lvlJc w:val="left"/>
+      <w:pPr>
+        <w:ind w:left="2880" w:hanging="360"/>
+      </w:pPr>
+      <w:rPr>
+        <w:rFonts w:ascii="Symbol" w:hAnsi="Symbol" w:hint="default"/>
+      </w:rPr>
+    </w:lvl>
+    <w:lvl w:ilvl="4" w:tplc="08090003" w:tentative="1">
+      <w:start w:val="1"/>
+      <w:numFmt w:val="bullet"/>
+      <w:lvlText w:val="o"/>
+      <w:lvlJc w:val="left"/>
+      <w:pPr>
+        <w:ind w:left="3600" w:hanging="360"/>
+      </w:pPr>
+      <w:rPr>
+        <w:rFonts w:ascii="Courier New" w:hAnsi="Courier New" w:cs="Courier New" w:hint="default"/>
+      </w:rPr>
+    </w:lvl>
+    <w:lvl w:ilvl="5" w:tplc="08090005" w:tentative="1">
+      <w:start w:val="1"/>
+      <w:numFmt w:val="bullet"/>
+      <w:lvlText w:val=""/>
+      <w:lvlJc w:val="left"/>
+      <w:pPr>
+        <w:ind w:left="4320" w:hanging="360"/>
+      </w:pPr>
+      <w:rPr>
+        <w:rFonts w:ascii="Wingdings" w:hAnsi="Wingdings" w:hint="default"/>
+      </w:rPr>
+    </w:lvl>
+    <w:lvl w:ilvl="6" w:tplc="08090001" w:tentative="1">
+      <w:start w:val="1"/>
+      <w:numFmt w:val="bullet"/>
+      <w:lvlText w:val=""/>
+      <w:lvlJc w:val="left"/>
+      <w:pPr>
+        <w:ind w:left="5040" w:hanging="360"/>
+      </w:pPr>
+      <w:rPr>
+        <w:rFonts w:ascii="Symbol" w:hAnsi="Symbol" w:hint="default"/>
+      </w:rPr>
+    </w:lvl>
+    <w:lvl w:ilvl="7" w:tplc="08090003" w:tentative="1">
+      <w:start w:val="1"/>
+      <w:numFmt w:val="bullet"/>
+      <w:lvlText w:val="o"/>
+      <w:lvlJc w:val="left"/>
+      <w:pPr>
+        <w:ind w:left="5760" w:hanging="360"/>
+      </w:pPr>
+      <w:rPr>
+        <w:rFonts w:ascii="Courier New" w:hAnsi="Courier New" w:cs="Courier New" w:hint="default"/>
+      </w:rPr>
+    </w:lvl>
+    <w:lvl w:ilvl="8" w:tplc="08090005" w:tentative="1">
+      <w:start w:val="1"/>
+      <w:numFmt w:val="bullet"/>
+      <w:lvlText w:val=""/>
+      <w:lvlJc w:val="left"/>
+      <w:pPr>
+        <w:ind w:left="6480" w:hanging="360"/>
+      </w:pPr>
+      <w:rPr>
+        <w:rFonts w:ascii="Wingdings" w:hAnsi="Wingdings" w:hint="default"/>
+      </w:rPr>
+    </w:lvl>
+  </w:abstractNum>
   <w:num w:numId="1">
+    <w:abstractNumId w:val="3"/>
+  </w:num>
+  <w:num w:numId="2">
     <w:abstractNumId w:val="2"/>
   </w:num>
-  <w:num w:numId="2">
+  <w:num w:numId="3">
     <w:abstractNumId w:val="1"/>
   </w:num>
-  <w:num w:numId="3">
+  <w:num w:numId="4">
+    <w:abstractNumId w:val="5"/>
+  </w:num>
+  <w:num w:numId="5">
     <w:abstractNumId w:val="0"/>
+  </w:num>
+  <w:num w:numId="6">
+    <w:abstractNumId w:val="4"/>
   </w:num>
 </w:numbering>
 </file>
@@ -1011,6 +2164,26 @@
     <w:name w:val="Normal"/>
     <w:qFormat/>
   </w:style>
+  <w:style w:type="paragraph" w:styleId="Heading4">
+    <w:name w:val="heading 4"/>
+    <w:basedOn w:val="Normal"/>
+    <w:link w:val="Heading4Char"/>
+    <w:uiPriority w:val="9"/>
+    <w:qFormat/>
+    <w:rsid w:val="00AB0979"/>
+    <w:pPr>
+      <w:spacing w:before="100" w:beforeAutospacing="1" w:after="100" w:afterAutospacing="1" w:line="240" w:lineRule="auto"/>
+      <w:outlineLvl w:val="3"/>
+    </w:pPr>
+    <w:rPr>
+      <w:rFonts w:ascii="Times New Roman" w:eastAsia="Times New Roman" w:hAnsi="Times New Roman" w:cs="Times New Roman"/>
+      <w:b/>
+      <w:bCs/>
+      <w:sz w:val="24"/>
+      <w:szCs w:val="24"/>
+      <w:lang w:eastAsia="en-GB"/>
+    </w:rPr>
+  </w:style>
   <w:style w:type="character" w:default="1" w:styleId="DefaultParagraphFont">
     <w:name w:val="Default Paragraph Font"/>
     <w:uiPriority w:val="1"/>
@@ -1092,6 +2265,56 @@
       <w:ind w:left="720"/>
       <w:contextualSpacing/>
     </w:pPr>
+  </w:style>
+  <w:style w:type="character" w:styleId="Hyperlink">
+    <w:name w:val="Hyperlink"/>
+    <w:basedOn w:val="DefaultParagraphFont"/>
+    <w:uiPriority w:val="99"/>
+    <w:unhideWhenUsed/>
+    <w:rsid w:val="001E134A"/>
+    <w:rPr>
+      <w:color w:val="0563C1" w:themeColor="hyperlink"/>
+      <w:u w:val="single"/>
+    </w:rPr>
+  </w:style>
+  <w:style w:type="character" w:styleId="UnresolvedMention">
+    <w:name w:val="Unresolved Mention"/>
+    <w:basedOn w:val="DefaultParagraphFont"/>
+    <w:uiPriority w:val="99"/>
+    <w:semiHidden/>
+    <w:unhideWhenUsed/>
+    <w:rsid w:val="001E134A"/>
+    <w:rPr>
+      <w:color w:val="808080"/>
+      <w:shd w:val="clear" w:color="auto" w:fill="E6E6E6"/>
+    </w:rPr>
+  </w:style>
+  <w:style w:type="character" w:customStyle="1" w:styleId="Heading4Char">
+    <w:name w:val="Heading 4 Char"/>
+    <w:basedOn w:val="DefaultParagraphFont"/>
+    <w:link w:val="Heading4"/>
+    <w:uiPriority w:val="9"/>
+    <w:rsid w:val="00AB0979"/>
+    <w:rPr>
+      <w:rFonts w:ascii="Times New Roman" w:eastAsia="Times New Roman" w:hAnsi="Times New Roman" w:cs="Times New Roman"/>
+      <w:b/>
+      <w:bCs/>
+      <w:sz w:val="24"/>
+      <w:szCs w:val="24"/>
+      <w:lang w:eastAsia="en-GB"/>
+    </w:rPr>
+  </w:style>
+  <w:style w:type="character" w:styleId="FollowedHyperlink">
+    <w:name w:val="FollowedHyperlink"/>
+    <w:basedOn w:val="DefaultParagraphFont"/>
+    <w:uiPriority w:val="99"/>
+    <w:semiHidden/>
+    <w:unhideWhenUsed/>
+    <w:rsid w:val="00C51632"/>
+    <w:rPr>
+      <w:color w:val="954F72" w:themeColor="followedHyperlink"/>
+      <w:u w:val="single"/>
+    </w:rPr>
   </w:style>
 </w:styles>
 </file>

</xml_diff>

<commit_message>
Updated pitch 2 presentation / updated mistake in demographics
</commit_message>
<xml_diff>
--- a/Development plans/Demographics.docx
+++ b/Development plans/Demographics.docx
@@ -64,7 +64,7 @@
         <w:spacing w:after="0"/>
       </w:pPr>
       <w:r>
-        <w:t>Completion</w:t>
+        <w:t>Competition</w:t>
       </w:r>
     </w:p>
     <w:p>
@@ -369,6 +369,21 @@
         </w:rPr>
         <w:t> </w:t>
       </w:r>
+      <w:r>
+        <w:rPr>
+          <w:rFonts w:ascii="Segoe UI" w:eastAsia="Times New Roman" w:hAnsi="Segoe UI" w:cs="Segoe UI"/>
+          <w:b/>
+          <w:bCs/>
+          <w:i/>
+          <w:color w:val="000000"/>
+          <w:sz w:val="21"/>
+          <w:szCs w:val="21"/>
+          <w:lang w:eastAsia="en-GB"/>
+        </w:rPr>
+        <w:t>``</w:t>
+      </w:r>
+      <w:bookmarkStart w:id="1" w:name="_GoBack"/>
+      <w:bookmarkEnd w:id="1"/>
     </w:p>
     <w:p>
       <w:pPr>
@@ -983,8 +998,6 @@
           <w:szCs w:val="21"/>
         </w:rPr>
       </w:pPr>
-      <w:bookmarkStart w:id="1" w:name="_GoBack"/>
-      <w:bookmarkEnd w:id="1"/>
     </w:p>
     <w:p>
       <w:pPr>

</xml_diff>